<commit_message>
TODO B2 Studie + Text
</commit_message>
<xml_diff>
--- a/Blatt 2/exercise_2_TaskC_Marte_Czepan_Tejeci.docx
+++ b/Blatt 2/exercise_2_TaskC_Marte_Czepan_Tejeci.docx
@@ -2753,6 +2753,12 @@
     <w:p>
       <w:r>
         <w:t xml:space="preserve">Im folgenden Experiment mussten User entscheiden, ob diverse Tierarten, Säugetiere sind oder nicht. Es stellte sich heraus das die Reaktionszeiten um einiges länger sind als bei im Experiment „Einfaches Reaktionszeit-Experiment“. Dies ergibt sich aus der Nachdenkzeit sowie der Zeit die der User damit verbringt die Tiernamen vom Bildschirm abzulesen, wobei er in Experiment „Einfaches Reaktionszeit-Experiment“ nur auf eine Art „Signal“/Wahrnehmungsänderung warten muss. Ältere Menschen haben wie in Experiment „Einfaches Reaktionszeit-Experiment“ längere Reaktionszeiten um die Frage zu beantworten. </w:t>
+      </w:r>
+      <w:r>
+        <w:t>Der Mittelwert liegt im Schnitt immer circa bei einer Sekunde bis zur Eingabe/Bestätigung des Users. Im ersten Experiment ist dieser halb so klein das heißt der User Bestätigt fast doppelt so schnell seine Antwort</w:t>
+      </w:r>
+      <w:r>
+        <w:t>.</w:t>
       </w:r>
     </w:p>
     <w:p/>

</xml_diff>